<commit_message>
Update Projects for Portfolio.docx
</commit_message>
<xml_diff>
--- a/Projects for Portfolio.docx
+++ b/Projects for Portfolio.docx
@@ -6,6 +6,14 @@
       <w:r>
         <w:tab/>
         <w:t>Projects for Portfolio, Kyle Morris, DSC 680 The End?</w:t>
+      </w:r>
+    </w:p>
+    <w:p>
+      <w:r>
+        <w:t xml:space="preserve">GitHub Repo link: </w:t>
+      </w:r>
+      <w:r>
+        <w:t>https://github.com/jkylemorris/MDSC-Portfolio-Kyle-Morris</w:t>
       </w:r>
     </w:p>
     <w:p/>
@@ -53,13 +61,8 @@
           <w:numId w:val="1"/>
         </w:numPr>
       </w:pPr>
-      <w:proofErr w:type="gramStart"/>
-      <w:r>
-        <w:t>Spotify Web Scraping,</w:t>
-      </w:r>
-      <w:proofErr w:type="gramEnd"/>
-      <w:r>
-        <w:t xml:space="preserve"> runs a search for songs using the Spotify API.</w:t>
+      <w:r>
+        <w:t>Spotify Web Scraping, runs a search for songs using the Spotify API.</w:t>
       </w:r>
     </w:p>
     <w:p>
@@ -70,13 +73,8 @@
           <w:numId w:val="1"/>
         </w:numPr>
       </w:pPr>
-      <w:proofErr w:type="gramStart"/>
-      <w:r>
-        <w:t>NFL Analysis,</w:t>
-      </w:r>
-      <w:proofErr w:type="gramEnd"/>
-      <w:r>
-        <w:t xml:space="preserve"> tries to predict Super Bowl performance using 70 years of NFL stats.</w:t>
+      <w:r>
+        <w:t>NFL Analysis, tries to predict Super Bowl performance using 70 years of NFL stats.</w:t>
       </w:r>
     </w:p>
     <w:p>
@@ -111,13 +109,8 @@
           <w:numId w:val="1"/>
         </w:numPr>
       </w:pPr>
-      <w:proofErr w:type="gramStart"/>
-      <w:r>
-        <w:t>Image Classifier,</w:t>
-      </w:r>
-      <w:proofErr w:type="gramEnd"/>
-      <w:r>
-        <w:t xml:space="preserve"> classifies images.</w:t>
+      <w:r>
+        <w:t>Image Classifier, classifies images.</w:t>
       </w:r>
     </w:p>
     <w:p>
@@ -129,15 +122,7 @@
         </w:numPr>
       </w:pPr>
       <w:r>
-        <w:t xml:space="preserve">LSTM Test Generator, trains predictive text algorithm on The Hobbit and generates very </w:t>
-      </w:r>
-      <w:proofErr w:type="spellStart"/>
-      <w:r>
-        <w:t>Hobbity</w:t>
-      </w:r>
-      <w:proofErr w:type="spellEnd"/>
-      <w:r>
-        <w:t xml:space="preserve"> text.</w:t>
+        <w:t>LSTM Test Generator, trains predictive text algorithm on The Hobbit and generates very Hobbity text.</w:t>
       </w:r>
     </w:p>
     <w:p>
@@ -382,6 +367,7 @@
     <w:lsdException w:name="HTML Sample" w:semiHidden="1" w:unhideWhenUsed="1"/>
     <w:lsdException w:name="HTML Typewriter" w:semiHidden="1" w:unhideWhenUsed="1"/>
     <w:lsdException w:name="HTML Variable" w:semiHidden="1" w:unhideWhenUsed="1"/>
+    <w:lsdException w:name="Normal Table" w:semiHidden="1" w:unhideWhenUsed="1"/>
     <w:lsdException w:name="annotation subject" w:semiHidden="1" w:unhideWhenUsed="1"/>
     <w:lsdException w:name="No List" w:semiHidden="1" w:unhideWhenUsed="1"/>
     <w:lsdException w:name="Outline List 1" w:semiHidden="1" w:unhideWhenUsed="1"/>
@@ -428,8 +414,10 @@
     <w:lsdException w:name="Table Subtle 2" w:semiHidden="1" w:unhideWhenUsed="1"/>
     <w:lsdException w:name="Table Web 1" w:semiHidden="1" w:unhideWhenUsed="1"/>
     <w:lsdException w:name="Table Web 2" w:semiHidden="1" w:unhideWhenUsed="1"/>
+    <w:lsdException w:name="Table Web 3" w:semiHidden="1" w:unhideWhenUsed="1"/>
     <w:lsdException w:name="Balloon Text" w:semiHidden="1" w:unhideWhenUsed="1"/>
     <w:lsdException w:name="Table Grid" w:uiPriority="39"/>
+    <w:lsdException w:name="Table Theme" w:semiHidden="1" w:unhideWhenUsed="1"/>
     <w:lsdException w:name="Placeholder Text" w:semiHidden="1"/>
     <w:lsdException w:name="No Spacing" w:uiPriority="1" w:qFormat="1"/>
     <w:lsdException w:name="Light Shading" w:uiPriority="60"/>

</xml_diff>